<commit_message>
styles modal, result JohnABC
</commit_message>
<xml_diff>
--- a/public/resources/placement_test.docx
+++ b/public/resources/placement_test.docx
@@ -2,6 +2,39 @@
 <file path=word/document.xml><?xml version="1.0" encoding="utf-8"?>
 <w:document xmlns:a="http://schemas.openxmlformats.org/drawingml/2006/main" xmlns:a15="http://schemas.microsoft.com/office/drawing/2012/main" xmlns:asvg="http://schemas.microsoft.com/office/drawing/2016/SVG/main" xmlns:c="http://schemas.openxmlformats.org/drawingml/2006/chart" xmlns:co="http://ncloudtech.com" xmlns:co-ooxml="http://ncloudtech.com/ooxml" xmlns:m="http://schemas.openxmlformats.org/officeDocument/2006/math" xmlns:mc="http://schemas.openxmlformats.org/markup-compatibility/2006" xmlns:o="urn:schemas-microsoft-com:office:office" xmlns:p="http://schemas.openxmlformats.org/presentationml/2006/main" xmlns:pic="http://schemas.openxmlformats.org/drawingml/2006/picture" xmlns:r="http://schemas.openxmlformats.org/officeDocument/2006/relationships" xmlns:s="http://schemas.openxmlformats.org/officeDocument/2006/sharedTypes" xmlns:sl="http://schemas.openxmlformats.org/schemaLibrary/2006/main" xmlns:v="urn:schemas-microsoft-com:vml" xmlns:w="http://schemas.openxmlformats.org/wordprocessingml/2006/main" xmlns:w10="urn:schemas-microsoft-com:office:word" xmlns:w14="http://schemas.microsoft.com/office/word/2010/wordml" xmlns:w15="http://schemas.microsoft.com/office/word/2012/wordml" xmlns:wp="http://schemas.openxmlformats.org/drawingml/2006/wordprocessingDrawing" xmlns:wpg="http://schemas.microsoft.com/office/word/2010/wordprocessingGroup" xmlns:wps="http://schemas.microsoft.com/office/word/2010/wordprocessingShape" xmlns:x="urn:schemas-microsoft-com:office:excel" xmlns:x14="http://schemas.microsoft.com/office/spreadsheetml/2009/9/main" xmlns:xdr="http://schemas.openxmlformats.org/drawingml/2006/spreadsheetDrawing" xmlns:xm="http://schemas.microsoft.com/office/excel/2006/main" mc:Ignorable="co co-ooxml w14 x14 w15">
   <w:body>
+    <w:p>
+      <w:r>
+        <w:rPr>
+          <w:rStyle w:val="Style_1_ch"/>
+        </w:rPr>
+        <w:fldChar w:fldCharType="begin"/>
+      </w:r>
+      <w:r>
+        <w:rPr>
+          <w:rStyle w:val="Style_1_ch"/>
+        </w:rPr>
+        <w:instrText>HYPERLINK "https://vk.com/away.php?to=https%3A%2F%2Fdocs.google.com%2Fdocument%2Fu%2F0%2Fd%2F1NX0h5SsE8TbpIu_c3JZOkmzMh6sF3GxOSLx2dGTjlx4%2Fmobilebasic&amp;cc_key="</w:instrText>
+      </w:r>
+      <w:r>
+        <w:rPr>
+          <w:rStyle w:val="Style_1_ch"/>
+        </w:rPr>
+        <w:fldChar w:fldCharType="separate"/>
+      </w:r>
+      <w:r>
+        <w:rPr>
+          <w:rStyle w:val="Style_1_ch"/>
+        </w:rPr>
+        <w:t>https://vk.com/away.php?to=https%3A%2F%2Fdocs.google.com%2Fdocument%2Fu%2F0%2Fd%2F1NX0h5SsE8TbpIu_c3JZOkmzMh6sF3GxOSLx2dGTjlx4%2Fmobilebasic&amp;cc_key=</w:t>
+      </w:r>
+      <w:r>
+        <w:rPr>
+          <w:rStyle w:val="Style_1_ch"/>
+        </w:rPr>
+        <w:fldChar w:fldCharType="end"/>
+      </w:r>
+    </w:p>
+    <w:p/>
     <w:p>
       <w:r>
         <w:t>Сначала вопрос: «Как вы оцениваете свой уровень английского?» Варианты ответа: а) Начальный – могу заказать кофе или зарегистрироваться в приложении (А1-А2) б) Средний – могу рассказать, как провел лето (В1-В2) с) Продвинутый – могу доказать, почему смотреть сериалы на английском – это не пустая трата времени (С1-С2)</w:t>
@@ -4349,7 +4382,6 @@
         <w:t>Она присылает голосовое: “</w:t>
       </w:r>
       <w:r>
-        <w:rPr/>
         <w:t>I'm also trying to sketch so</w:t>
       </w:r>
       <w:r>
@@ -6760,20 +6792,20 @@
     <w:lsdException w:name="toc 9" w:qFormat="0" w:semiHidden="0" w:uiPriority="39" w:unhideWhenUsed="0"/>
     <w:lsdException w:name="Hyperlink" w:qFormat="0" w:semiHidden="0" w:unhideWhenUsed="0"/>
   </w:latentStyles>
-  <w:style w:default="1" w:styleId="Style_1" w:type="paragraph">
+  <w:style w:default="1" w:styleId="Style_2" w:type="paragraph">
     <w:name w:val="Normal"/>
-    <w:link w:val="Style_1_ch"/>
+    <w:link w:val="Style_2_ch"/>
     <w:uiPriority w:val="0"/>
     <w:qFormat/>
   </w:style>
-  <w:style w:default="1" w:styleId="Style_1_ch" w:type="character">
+  <w:style w:default="1" w:styleId="Style_2_ch" w:type="character">
     <w:name w:val="Normal"/>
-    <w:link w:val="Style_1"/>
+    <w:link w:val="Style_2"/>
   </w:style>
-  <w:style w:styleId="Style_2" w:type="paragraph">
+  <w:style w:styleId="Style_3" w:type="paragraph">
     <w:name w:val="toc 2"/>
-    <w:next w:val="Style_1"/>
-    <w:link w:val="Style_2_ch"/>
+    <w:next w:val="Style_2"/>
+    <w:link w:val="Style_3_ch"/>
     <w:uiPriority w:val="39"/>
     <w:pPr>
       <w:ind w:firstLine="0" w:left="200"/>
@@ -6784,18 +6816,18 @@
       <w:sz w:val="28"/>
     </w:rPr>
   </w:style>
-  <w:style w:styleId="Style_2_ch" w:type="character">
+  <w:style w:styleId="Style_3_ch" w:type="character">
     <w:name w:val="toc 2"/>
-    <w:link w:val="Style_2"/>
+    <w:link w:val="Style_3"/>
     <w:rPr>
       <w:rFonts w:ascii="XO Thames" w:hAnsi="XO Thames"/>
       <w:sz w:val="28"/>
     </w:rPr>
   </w:style>
-  <w:style w:styleId="Style_3" w:type="paragraph">
+  <w:style w:styleId="Style_4" w:type="paragraph">
     <w:name w:val="toc 4"/>
-    <w:next w:val="Style_1"/>
-    <w:link w:val="Style_3_ch"/>
+    <w:next w:val="Style_2"/>
+    <w:link w:val="Style_4_ch"/>
     <w:uiPriority w:val="39"/>
     <w:pPr>
       <w:ind w:firstLine="0" w:left="600"/>
@@ -6806,18 +6838,18 @@
       <w:sz w:val="28"/>
     </w:rPr>
   </w:style>
-  <w:style w:styleId="Style_3_ch" w:type="character">
+  <w:style w:styleId="Style_4_ch" w:type="character">
     <w:name w:val="toc 4"/>
-    <w:link w:val="Style_3"/>
+    <w:link w:val="Style_4"/>
     <w:rPr>
       <w:rFonts w:ascii="XO Thames" w:hAnsi="XO Thames"/>
       <w:sz w:val="28"/>
     </w:rPr>
   </w:style>
-  <w:style w:styleId="Style_4" w:type="paragraph">
+  <w:style w:styleId="Style_5" w:type="paragraph">
     <w:name w:val="toc 6"/>
-    <w:next w:val="Style_1"/>
-    <w:link w:val="Style_4_ch"/>
+    <w:next w:val="Style_2"/>
+    <w:link w:val="Style_5_ch"/>
     <w:uiPriority w:val="39"/>
     <w:pPr>
       <w:ind w:firstLine="0" w:left="1000"/>
@@ -6828,18 +6860,18 @@
       <w:sz w:val="28"/>
     </w:rPr>
   </w:style>
-  <w:style w:styleId="Style_4_ch" w:type="character">
+  <w:style w:styleId="Style_5_ch" w:type="character">
     <w:name w:val="toc 6"/>
-    <w:link w:val="Style_4"/>
+    <w:link w:val="Style_5"/>
     <w:rPr>
       <w:rFonts w:ascii="XO Thames" w:hAnsi="XO Thames"/>
       <w:sz w:val="28"/>
     </w:rPr>
   </w:style>
-  <w:style w:styleId="Style_5" w:type="paragraph">
+  <w:style w:styleId="Style_6" w:type="paragraph">
     <w:name w:val="toc 7"/>
-    <w:next w:val="Style_1"/>
-    <w:link w:val="Style_5_ch"/>
+    <w:next w:val="Style_2"/>
+    <w:link w:val="Style_6_ch"/>
     <w:uiPriority w:val="39"/>
     <w:pPr>
       <w:ind w:firstLine="0" w:left="1200"/>
@@ -6850,19 +6882,19 @@
       <w:sz w:val="28"/>
     </w:rPr>
   </w:style>
-  <w:style w:styleId="Style_5_ch" w:type="character">
+  <w:style w:styleId="Style_6_ch" w:type="character">
     <w:name w:val="toc 7"/>
-    <w:link w:val="Style_5"/>
+    <w:link w:val="Style_6"/>
     <w:rPr>
       <w:rFonts w:ascii="XO Thames" w:hAnsi="XO Thames"/>
       <w:sz w:val="28"/>
     </w:rPr>
   </w:style>
-  <w:style w:styleId="Style_6" w:type="paragraph">
+  <w:style w:styleId="Style_7" w:type="paragraph">
     <w:name w:val="heading 3"/>
-    <w:basedOn w:val="Style_1"/>
-    <w:next w:val="Style_1"/>
-    <w:link w:val="Style_6_ch"/>
+    <w:basedOn w:val="Style_2"/>
+    <w:next w:val="Style_2"/>
+    <w:link w:val="Style_7_ch"/>
     <w:uiPriority w:val="9"/>
     <w:qFormat/>
     <w:pPr>
@@ -6878,19 +6910,19 @@
       <w:sz w:val="28"/>
     </w:rPr>
   </w:style>
-  <w:style w:styleId="Style_6_ch" w:type="character">
+  <w:style w:styleId="Style_7_ch" w:type="character">
     <w:name w:val="heading 3"/>
-    <w:basedOn w:val="Style_1_ch"/>
-    <w:link w:val="Style_6"/>
+    <w:basedOn w:val="Style_2_ch"/>
+    <w:link w:val="Style_7"/>
     <w:rPr>
       <w:b w:val="1"/>
       <w:sz w:val="28"/>
     </w:rPr>
   </w:style>
-  <w:style w:styleId="Style_7" w:type="paragraph">
+  <w:style w:styleId="Style_8" w:type="paragraph">
     <w:name w:val="toc 3"/>
-    <w:next w:val="Style_1"/>
-    <w:link w:val="Style_7_ch"/>
+    <w:next w:val="Style_2"/>
+    <w:link w:val="Style_8_ch"/>
     <w:uiPriority w:val="39"/>
     <w:pPr>
       <w:ind w:firstLine="0" w:left="400"/>
@@ -6901,19 +6933,19 @@
       <w:sz w:val="28"/>
     </w:rPr>
   </w:style>
-  <w:style w:styleId="Style_7_ch" w:type="character">
+  <w:style w:styleId="Style_8_ch" w:type="character">
     <w:name w:val="toc 3"/>
-    <w:link w:val="Style_7"/>
+    <w:link w:val="Style_8"/>
     <w:rPr>
       <w:rFonts w:ascii="XO Thames" w:hAnsi="XO Thames"/>
       <w:sz w:val="28"/>
     </w:rPr>
   </w:style>
-  <w:style w:styleId="Style_8" w:type="paragraph">
+  <w:style w:styleId="Style_9" w:type="paragraph">
     <w:name w:val="heading 5"/>
-    <w:basedOn w:val="Style_1"/>
-    <w:next w:val="Style_1"/>
-    <w:link w:val="Style_8_ch"/>
+    <w:basedOn w:val="Style_2"/>
+    <w:next w:val="Style_2"/>
+    <w:link w:val="Style_9_ch"/>
     <w:uiPriority w:val="9"/>
     <w:qFormat/>
     <w:pPr>
@@ -6929,20 +6961,20 @@
       <w:sz w:val="22"/>
     </w:rPr>
   </w:style>
-  <w:style w:styleId="Style_8_ch" w:type="character">
+  <w:style w:styleId="Style_9_ch" w:type="character">
     <w:name w:val="heading 5"/>
-    <w:basedOn w:val="Style_1_ch"/>
-    <w:link w:val="Style_8"/>
+    <w:basedOn w:val="Style_2_ch"/>
+    <w:link w:val="Style_9"/>
     <w:rPr>
       <w:b w:val="1"/>
       <w:sz w:val="22"/>
     </w:rPr>
   </w:style>
-  <w:style w:styleId="Style_9" w:type="paragraph">
+  <w:style w:styleId="Style_10" w:type="paragraph">
     <w:name w:val="heading 1"/>
-    <w:basedOn w:val="Style_1"/>
-    <w:next w:val="Style_1"/>
-    <w:link w:val="Style_9_ch"/>
+    <w:basedOn w:val="Style_2"/>
+    <w:next w:val="Style_2"/>
+    <w:link w:val="Style_10_ch"/>
     <w:uiPriority w:val="9"/>
     <w:qFormat/>
     <w:pPr>
@@ -6958,26 +6990,26 @@
       <w:sz w:val="48"/>
     </w:rPr>
   </w:style>
-  <w:style w:styleId="Style_9_ch" w:type="character">
+  <w:style w:styleId="Style_10_ch" w:type="character">
     <w:name w:val="heading 1"/>
-    <w:basedOn w:val="Style_1_ch"/>
-    <w:link w:val="Style_9"/>
+    <w:basedOn w:val="Style_2_ch"/>
+    <w:link w:val="Style_10"/>
     <w:rPr>
       <w:b w:val="1"/>
       <w:sz w:val="48"/>
     </w:rPr>
   </w:style>
-  <w:style w:styleId="Style_10" w:type="paragraph">
+  <w:style w:styleId="Style_1" w:type="paragraph">
     <w:name w:val="Hyperlink"/>
-    <w:link w:val="Style_10_ch"/>
+    <w:link w:val="Style_1_ch"/>
     <w:rPr>
       <w:color w:val="0000FF"/>
       <w:u w:val="single"/>
     </w:rPr>
   </w:style>
-  <w:style w:styleId="Style_10_ch" w:type="character">
+  <w:style w:styleId="Style_1_ch" w:type="character">
     <w:name w:val="Hyperlink"/>
-    <w:link w:val="Style_10"/>
+    <w:link w:val="Style_1"/>
     <w:rPr>
       <w:color w:val="0000FF"/>
       <w:u w:val="single"/>
@@ -7005,7 +7037,7 @@
   </w:style>
   <w:style w:styleId="Style_12" w:type="paragraph">
     <w:name w:val="toc 1"/>
-    <w:next w:val="Style_1"/>
+    <w:next w:val="Style_2"/>
     <w:link w:val="Style_12_ch"/>
     <w:uiPriority w:val="39"/>
     <w:pPr>
@@ -7050,7 +7082,7 @@
   </w:style>
   <w:style w:styleId="Style_14" w:type="paragraph">
     <w:name w:val="toc 9"/>
-    <w:next w:val="Style_1"/>
+    <w:next w:val="Style_2"/>
     <w:link w:val="Style_14_ch"/>
     <w:uiPriority w:val="39"/>
     <w:pPr>
@@ -7072,7 +7104,7 @@
   </w:style>
   <w:style w:styleId="Style_15" w:type="paragraph">
     <w:name w:val="toc 8"/>
-    <w:next w:val="Style_1"/>
+    <w:next w:val="Style_2"/>
     <w:link w:val="Style_15_ch"/>
     <w:uiPriority w:val="39"/>
     <w:pPr>
@@ -7094,7 +7126,7 @@
   </w:style>
   <w:style w:styleId="Style_16" w:type="paragraph">
     <w:name w:val="toc 5"/>
-    <w:next w:val="Style_1"/>
+    <w:next w:val="Style_2"/>
     <w:link w:val="Style_16_ch"/>
     <w:uiPriority w:val="39"/>
     <w:pPr>
@@ -7116,8 +7148,8 @@
   </w:style>
   <w:style w:styleId="Style_17" w:type="paragraph">
     <w:name w:val="Subtitle"/>
-    <w:basedOn w:val="Style_1"/>
-    <w:next w:val="Style_1"/>
+    <w:basedOn w:val="Style_2"/>
+    <w:next w:val="Style_2"/>
     <w:link w:val="Style_17_ch"/>
     <w:uiPriority w:val="11"/>
     <w:qFormat/>
@@ -7137,7 +7169,7 @@
   </w:style>
   <w:style w:styleId="Style_17_ch" w:type="character">
     <w:name w:val="Subtitle"/>
-    <w:basedOn w:val="Style_1_ch"/>
+    <w:basedOn w:val="Style_2_ch"/>
     <w:link w:val="Style_17"/>
     <w:rPr>
       <w:rFonts w:ascii="Georgia" w:hAnsi="Georgia"/>
@@ -7148,8 +7180,8 @@
   </w:style>
   <w:style w:styleId="Style_18" w:type="paragraph">
     <w:name w:val="Title"/>
-    <w:basedOn w:val="Style_1"/>
-    <w:next w:val="Style_1"/>
+    <w:basedOn w:val="Style_2"/>
+    <w:next w:val="Style_2"/>
     <w:link w:val="Style_18_ch"/>
     <w:uiPriority w:val="10"/>
     <w:qFormat/>
@@ -7167,7 +7199,7 @@
   </w:style>
   <w:style w:styleId="Style_18_ch" w:type="character">
     <w:name w:val="Title"/>
-    <w:basedOn w:val="Style_1_ch"/>
+    <w:basedOn w:val="Style_2_ch"/>
     <w:link w:val="Style_18"/>
     <w:rPr>
       <w:b w:val="1"/>
@@ -7176,8 +7208,8 @@
   </w:style>
   <w:style w:styleId="Style_19" w:type="paragraph">
     <w:name w:val="heading 4"/>
-    <w:basedOn w:val="Style_1"/>
-    <w:next w:val="Style_1"/>
+    <w:basedOn w:val="Style_2"/>
+    <w:next w:val="Style_2"/>
     <w:link w:val="Style_19_ch"/>
     <w:uiPriority w:val="9"/>
     <w:qFormat/>
@@ -7196,7 +7228,7 @@
   </w:style>
   <w:style w:styleId="Style_19_ch" w:type="character">
     <w:name w:val="heading 4"/>
-    <w:basedOn w:val="Style_1_ch"/>
+    <w:basedOn w:val="Style_2_ch"/>
     <w:link w:val="Style_19"/>
     <w:rPr>
       <w:b w:val="1"/>
@@ -7205,8 +7237,8 @@
   </w:style>
   <w:style w:styleId="Style_20" w:type="paragraph">
     <w:name w:val="heading 2"/>
-    <w:basedOn w:val="Style_1"/>
-    <w:next w:val="Style_1"/>
+    <w:basedOn w:val="Style_2"/>
+    <w:next w:val="Style_2"/>
     <w:link w:val="Style_20_ch"/>
     <w:uiPriority w:val="9"/>
     <w:qFormat/>
@@ -7225,7 +7257,7 @@
   </w:style>
   <w:style w:styleId="Style_20_ch" w:type="character">
     <w:name w:val="heading 2"/>
-    <w:basedOn w:val="Style_1_ch"/>
+    <w:basedOn w:val="Style_2_ch"/>
     <w:link w:val="Style_20"/>
     <w:rPr>
       <w:b w:val="1"/>
@@ -7234,8 +7266,8 @@
   </w:style>
   <w:style w:styleId="Style_21" w:type="paragraph">
     <w:name w:val="heading 6"/>
-    <w:basedOn w:val="Style_1"/>
-    <w:next w:val="Style_1"/>
+    <w:basedOn w:val="Style_2"/>
+    <w:next w:val="Style_2"/>
     <w:link w:val="Style_21_ch"/>
     <w:uiPriority w:val="9"/>
     <w:qFormat/>
@@ -7254,7 +7286,7 @@
   </w:style>
   <w:style w:styleId="Style_21_ch" w:type="character">
     <w:name w:val="heading 6"/>
-    <w:basedOn w:val="Style_1_ch"/>
+    <w:basedOn w:val="Style_2_ch"/>
     <w:link w:val="Style_21"/>
     <w:rPr>
       <w:b w:val="1"/>

</xml_diff>

<commit_message>
audio lisa and photo family-john
</commit_message>
<xml_diff>
--- a/public/resources/placement_test.docx
+++ b/public/resources/placement_test.docx
@@ -301,7 +301,16 @@
         <w:tab/>
       </w:r>
       <w:r>
-        <w:t xml:space="preserve">Джон отвечает: “Really?? Look at my photo, haha” Присылает фото где он играет на гитаре. Выбираем как описать фотку: a) He playes the guitar </w:t>
+        <w:t xml:space="preserve">Джон отвечает: “Really?? Look at my photo, haha” </w:t>
+      </w:r>
+      <w:r>
+        <w:rPr>
+          <w:shd w:fill="1771FF" w:val="clear"/>
+        </w:rPr>
+        <w:t>Присылает фото где он играет на гитаре.</w:t>
+      </w:r>
+      <w:r>
+        <w:t xml:space="preserve"> Выбираем как описать фотку: a) He playes the guitar </w:t>
       </w:r>
       <w:r>
         <w:rPr>
@@ -503,7 +512,13 @@
         <w:t xml:space="preserve"> </w:t>
       </w:r>
       <w:r>
-        <w:t xml:space="preserve">Дальше он присылает фотку с родителями, сестрой и собакой. На фотке они в комнате, где есть стол. Пишет: “..... is ..... family”. Варианты ответа: a) it, his </w:t>
+        <w:rPr>
+          <w:shd w:fill="1771FF" w:val="clear"/>
+        </w:rPr>
+        <w:t>Дальше он присылает фотку с родителями, сестрой и собакой.</w:t>
+      </w:r>
+      <w:r>
+        <w:t xml:space="preserve"> На фотке они в комнате, где есть стол. Пишет: “..... is ..... family”. Варианты ответа: a) it, his </w:t>
       </w:r>
       <w:r>
         <w:rPr>
@@ -1099,7 +1114,16 @@
         <w:tab/>
       </w:r>
       <w:r>
-        <w:t xml:space="preserve">Джон отвечает: “Really?? Look at my photo, haha” Присылает фото где он играет на гитаре. Отвечаем: ‘Oh, you are a guitarist, ..... ?” Варианты: </w:t>
+        <w:t xml:space="preserve">Джон отвечает: “Really?? Look at my photo, haha” </w:t>
+      </w:r>
+      <w:r>
+        <w:rPr>
+          <w:shd w:fill="1771FF" w:val="clear"/>
+        </w:rPr>
+        <w:t>Присылает фото где он играет на гитаре</w:t>
+      </w:r>
+      <w:r>
+        <w:t xml:space="preserve">. Отвечаем: ‘Oh, you are a guitarist, ..... ?” Варианты: </w:t>
       </w:r>
       <w:r>
         <w:rPr>
@@ -1256,7 +1280,13 @@
         <w:t xml:space="preserve"> </w:t>
       </w:r>
       <w:r>
-        <w:t xml:space="preserve">Дальше присылает фотку с семьей. Выбираем правильный ответ: </w:t>
+        <w:rPr>
+          <w:shd w:fill="1771FF" w:val="clear"/>
+        </w:rPr>
+        <w:t>Дальше присылает фотку с семьей</w:t>
+      </w:r>
+      <w:r>
+        <w:t xml:space="preserve">. Выбираем правильный ответ: </w:t>
       </w:r>
       <w:r>
         <w:rPr>
@@ -1575,7 +1605,13 @@
         <w:t xml:space="preserve"> </w:t>
       </w:r>
       <w:r>
-        <w:t xml:space="preserve">Он присылает какой-нибудь рандомный недоделанный рисунок карандашом и отправляет голосовое: “It's not finished… But it will be finished soon!” Выбираем правильное описание </w:t>
+        <w:rPr>
+          <w:shd w:fill="1771FF" w:val="clear"/>
+        </w:rPr>
+        <w:t>Он присылает какой-нибудь рандомный недоделанный рисунок карандашом и отправляет голосовое</w:t>
+      </w:r>
+      <w:r>
+        <w:t xml:space="preserve">: “It's not finished… But it will be finished soon!” Выбираем правильное описание </w:t>
       </w:r>
       <w:r>
         <w:rPr>
@@ -1987,7 +2023,13 @@
         <w:t xml:space="preserve"> </w:t>
       </w:r>
       <w:r>
-        <w:t xml:space="preserve">Дальше присылает фотку с семьей. Выбираем правильный ответ: </w:t>
+        <w:rPr>
+          <w:shd w:fill="1771FF" w:val="clear"/>
+        </w:rPr>
+        <w:t>Дальше присылает фотку с семьей.</w:t>
+      </w:r>
+      <w:r>
+        <w:t xml:space="preserve"> Выбираем правильный ответ: </w:t>
       </w:r>
       <w:r>
         <w:rPr>
@@ -2274,7 +2316,13 @@
         <w:t xml:space="preserve"> </w:t>
       </w:r>
       <w:r>
-        <w:t xml:space="preserve">Он присылает какой-нибудь рандомный недоделанный рисунок карандашом и отправляет голосовое: “It's not finished… But it will be finished soon!” Выбираем правильное описание </w:t>
+        <w:rPr>
+          <w:shd w:fill="1771FF" w:val="clear"/>
+        </w:rPr>
+        <w:t>Он присылает какой-нибудь рандомный недоделанный рисунок карандашом и отправляет голосовое</w:t>
+      </w:r>
+      <w:r>
+        <w:t xml:space="preserve">: “It's not finished… But it will be finished soon!” Выбираем правильное описание </w:t>
       </w:r>
       <w:r>
         <w:rPr>
@@ -2792,7 +2840,13 @@
         <w:t xml:space="preserve"> </w:t>
       </w:r>
       <w:r>
-        <w:t xml:space="preserve">Дальше она присылает фотку с мужем и маленьким сыном и пишет: “..... is ..... family”. Выбираем правильный ответ: a) it, his </w:t>
+        <w:rPr>
+          <w:shd w:fill="1771FF" w:val="clear"/>
+        </w:rPr>
+        <w:t>Дальше она присылает фотку с мужем и маленьким сыном и пишет:</w:t>
+      </w:r>
+      <w:r>
+        <w:t xml:space="preserve"> “..... is ..... family”. Выбираем правильный ответ: a) it, his </w:t>
       </w:r>
       <w:r>
         <w:rPr>
@@ -3516,7 +3570,19 @@
         <w:t xml:space="preserve"> </w:t>
       </w:r>
       <w:r>
-        <w:t xml:space="preserve">Дальше присылает фотку с мужем и маленьким сыном. Выбираем ее слова: </w:t>
+        <w:rPr>
+          <w:shd w:fill="1771FF" w:val="clear"/>
+        </w:rPr>
+        <w:t>Дальше присылает фотку с мужем и маленьким сыном</w:t>
+      </w:r>
+      <w:r>
+        <w:rPr>
+          <w:shd w:fill="1771FF" w:val="clear"/>
+        </w:rPr>
+        <w:t>.</w:t>
+      </w:r>
+      <w:r>
+        <w:t xml:space="preserve"> Выбираем ее слова: </w:t>
       </w:r>
       <w:r>
         <w:rPr>
@@ -3821,10 +3887,19 @@
         <w:t xml:space="preserve"> </w:t>
       </w:r>
       <w:r>
+        <w:rPr>
+          <w:shd w:fill="1771FF" w:val="clear"/>
+        </w:rPr>
         <w:t>Она</w:t>
       </w:r>
       <w:r>
-        <w:t xml:space="preserve"> присылает какой-нибудь рандомный недоделанный рисунок карандашом и отправляет голосовое: “It's not finished… But it will be finished soon!” Выбираем правильное описание </w:t>
+        <w:rPr>
+          <w:shd w:fill="1771FF" w:val="clear"/>
+        </w:rPr>
+        <w:t xml:space="preserve"> присылает какой-нибудь рандомный недоделанный рисунок карандашом и отправляет голосовое:</w:t>
+      </w:r>
+      <w:r>
+        <w:t xml:space="preserve"> “It's not finished… But it will be finished soon!” Выбираем правильное описание </w:t>
       </w:r>
       <w:r>
         <w:rPr>
@@ -4245,7 +4320,22 @@
     </w:p>
     <w:p>
       <w:r>
-        <w:t xml:space="preserve">10) Мы отвечаем: “Cool! Do you live with your parents?” Она отвечает: “No, I live with my husband, Richard, and my little sweetie Tom. Look at this cutie!” Присылает фотку с мужем и маленьким сыном. Выбираем вариант ответа: </w:t>
+        <w:t>10) Мы отвечаем: “Cool! Do you live with your parents?” Она отвечает: “No, I live with my husband, Richard, and my little sweetie Tom. Look at this cutie!”</w:t>
+      </w:r>
+      <w:r>
+        <w:rPr>
+          <w:shd w:fill="1771FF" w:val="clear"/>
+        </w:rPr>
+        <w:t xml:space="preserve"> </w:t>
+      </w:r>
+      <w:r>
+        <w:rPr>
+          <w:shd w:fill="1771FF" w:val="clear"/>
+        </w:rPr>
+        <w:t>Присылает фотку с мужем и маленьким сыном.</w:t>
+      </w:r>
+      <w:r>
+        <w:t xml:space="preserve"> Выбираем вариант ответа: </w:t>
       </w:r>
       <w:r>
         <w:rPr>
@@ -4409,7 +4499,13 @@
         <w:t xml:space="preserve"> </w:t>
       </w:r>
       <w:r>
-        <w:t xml:space="preserve">Она присылает какой-нибудь рандомный недоделанный рисунок карандашом и отправляет голосовое: “It's not finished… But it will be finished soon!” Выбираем правильное описание </w:t>
+        <w:rPr>
+          <w:shd w:fill="1771FF" w:val="clear"/>
+        </w:rPr>
+        <w:t>Она присылает какой-нибудь рандомный недоделанный рисунок карандашом и отправляет голосовое</w:t>
+      </w:r>
+      <w:r>
+        <w:t xml:space="preserve">: “It's not finished… But it will be finished soon!” Выбираем правильное описание </w:t>
       </w:r>
       <w:r>
         <w:rPr>
@@ -4923,7 +5019,13 @@
         <w:t xml:space="preserve"> </w:t>
       </w:r>
       <w:r>
-        <w:t xml:space="preserve">Дальше он присылает фотку на лыжах и с собакой и пишет: “..... is me and ..... dog”. Выбираем правильный ответ: a) it, his </w:t>
+        <w:rPr>
+          <w:shd w:fill="1771FF" w:val="clear"/>
+        </w:rPr>
+        <w:t>Дальше он присылает фотку на лыжах и с собакой и пишет</w:t>
+      </w:r>
+      <w:r>
+        <w:t xml:space="preserve">: “..... is me and ..... dog”. Выбираем правильный ответ: a) it, his </w:t>
       </w:r>
       <w:r>
         <w:rPr>
@@ -5544,7 +5646,19 @@
         <w:t xml:space="preserve"> </w:t>
       </w:r>
       <w:r>
-        <w:t xml:space="preserve">Дальше присылает фотку на лыжах с собакой. Выбираем его слова: </w:t>
+        <w:rPr>
+          <w:shd w:fill="1771FF" w:val="clear"/>
+        </w:rPr>
+        <w:t>Дальше присылает фотку на лыжах с собакой.</w:t>
+      </w:r>
+      <w:r>
+        <w:rPr>
+          <w:shd w:fill="1771FF" w:val="clear"/>
+        </w:rPr>
+        <w:t xml:space="preserve"> </w:t>
+      </w:r>
+      <w:r>
+        <w:t xml:space="preserve">Выбираем его слова: </w:t>
       </w:r>
       <w:r>
         <w:rPr>
@@ -5897,7 +6011,13 @@
         <w:t xml:space="preserve"> </w:t>
       </w:r>
       <w:r>
-        <w:t xml:space="preserve">Она присылает какой-нибудь рандомный недоделанный рисунок карандашом и отправляет голосовое: “It's not finished… But it will be finished soon!” Выбираем правильное описание </w:t>
+        <w:rPr>
+          <w:shd w:fill="1771FF" w:val="clear"/>
+        </w:rPr>
+        <w:t>Она присылает какой-нибудь рандомный недоделанный рисунок карандашом и отправляет голосовое</w:t>
+      </w:r>
+      <w:r>
+        <w:t xml:space="preserve">: “It's not finished… But it will be finished soon!” Выбираем правильное описание </w:t>
       </w:r>
       <w:r>
         <w:rPr>
@@ -6309,7 +6429,16 @@
     </w:p>
     <w:p>
       <w:r>
-        <w:t xml:space="preserve">10) Он скидывает фотку на лыжах с собакой. Мы выбираем вариант ответа: </w:t>
+        <w:t xml:space="preserve">10) </w:t>
+      </w:r>
+      <w:r>
+        <w:rPr>
+          <w:shd w:fill="1771FF" w:val="clear"/>
+        </w:rPr>
+        <w:t>Он скидывает фотку на лыжах с собакой.</w:t>
+      </w:r>
+      <w:r>
+        <w:t xml:space="preserve"> Мы выбираем вариант ответа: </w:t>
       </w:r>
       <w:r>
         <w:rPr>
@@ -6470,7 +6599,13 @@
         <w:t xml:space="preserve"> </w:t>
       </w:r>
       <w:r>
-        <w:t xml:space="preserve">Он присылает какой-нибудь рандомный недоделанный рисунок карандашом и отправляет голосовое: “It's not finished… But it will be finished soon!” Выбираем правильное описание </w:t>
+        <w:rPr>
+          <w:shd w:fill="1771FF" w:val="clear"/>
+        </w:rPr>
+        <w:t>Он присылает какой-нибудь рандомный недоделанный рисунок карандашом и отправляет голосовое</w:t>
+      </w:r>
+      <w:r>
+        <w:t xml:space="preserve">: “It's not finished… But it will be finished soon!” Выбираем правильное описание </w:t>
       </w:r>
       <w:r>
         <w:rPr>

</xml_diff>